<commit_message>
FIX: fix review file - finally version
</commit_message>
<xml_diff>
--- a/Diploma/docx/OnyushevA_RK6-86_Review.docx
+++ b/Diploma/docx/OnyushevA_RK6-86_Review.docx
@@ -17,13 +17,8 @@
       <w:r>
         <w:t xml:space="preserve">На квалификационную работу бакалавра </w:t>
       </w:r>
-      <w:proofErr w:type="spellStart"/>
-      <w:r>
-        <w:t>Онюшева</w:t>
-      </w:r>
-      <w:proofErr w:type="spellEnd"/>
-      <w:r>
-        <w:t xml:space="preserve"> Артема Андреевича</w:t>
+      <w:r>
+        <w:t>Онюшева Артема Андреевича</w:t>
       </w:r>
     </w:p>
     <w:p>
@@ -31,10 +26,28 @@
         <w:pStyle w:val="HeaderDefault"/>
       </w:pPr>
       <w:r>
-        <w:t xml:space="preserve">На тему: </w:t>
-      </w:r>
-      <w:r>
-        <w:t>«»</w:t>
+        <w:t>На тему: «</w:t>
+      </w:r>
+      <w:r>
+        <w:t>Применение методов машинного обучения (</w:t>
+      </w:r>
+      <w:r>
+        <w:rPr>
+          <w:lang w:val="en-US"/>
+        </w:rPr>
+        <w:t>ML</w:t>
+      </w:r>
+      <w:r>
+        <w:t>)</w:t>
+      </w:r>
+      <w:r>
+        <w:t xml:space="preserve"> </w:t>
+      </w:r>
+      <w:r>
+        <w:t>для решения задач технического анализа при управлении активами на фондовом рынке</w:t>
+      </w:r>
+      <w:r>
+        <w:t>»</w:t>
       </w:r>
     </w:p>
     <w:p>
@@ -50,14 +63,12 @@
         </w:rPr>
         <w:t xml:space="preserve">Квалификационная работа студента </w:t>
       </w:r>
-      <w:proofErr w:type="spellStart"/>
       <w:r>
         <w:rPr>
           <w:lang w:val="ru-RU"/>
         </w:rPr>
         <w:t>Онюшева</w:t>
       </w:r>
-      <w:proofErr w:type="spellEnd"/>
       <w:r>
         <w:rPr>
           <w:lang w:val="ru-RU"/>
@@ -87,6 +98,54 @@
           <w:lang w:val="ru-RU"/>
         </w:rPr>
         <w:t>. посвящена</w:t>
+      </w:r>
+      <w:r>
+        <w:rPr>
+          <w:lang w:val="ru-RU"/>
+        </w:rPr>
+        <w:t xml:space="preserve"> разработке различных архитектур нейронных сетей</w:t>
+      </w:r>
+      <w:r>
+        <w:rPr>
+          <w:lang w:val="ru-RU"/>
+        </w:rPr>
+        <w:t xml:space="preserve"> на </w:t>
+      </w:r>
+      <w:r>
+        <w:t>Python</w:t>
+      </w:r>
+      <w:r>
+        <w:rPr>
+          <w:lang w:val="ru-RU"/>
+        </w:rPr>
+        <w:t>, используя модуль</w:t>
+      </w:r>
+      <w:r>
+        <w:rPr>
+          <w:lang w:val="ru-RU"/>
+        </w:rPr>
+        <w:t xml:space="preserve"> </w:t>
+      </w:r>
+      <w:r>
+        <w:t>PyTorch</w:t>
+      </w:r>
+      <w:r>
+        <w:rPr>
+          <w:lang w:val="ru-RU"/>
+        </w:rPr>
+        <w:t>,</w:t>
+      </w:r>
+      <w:r>
+        <w:rPr>
+          <w:lang w:val="ru-RU"/>
+        </w:rPr>
+        <w:t xml:space="preserve"> и проведении на них исследований эффективности применения методов машинного обучения для решения задач технического анали</w:t>
+      </w:r>
+      <w:r>
+        <w:rPr>
+          <w:lang w:val="ru-RU"/>
+        </w:rPr>
+        <w:t>за при управлении активами на фондовом рынке</w:t>
       </w:r>
       <w:r>
         <w:rPr>
@@ -106,7 +165,40 @@
         <w:rPr>
           <w:lang w:val="ru-RU"/>
         </w:rPr>
-        <w:t xml:space="preserve">В работе рассмотрено. </w:t>
+        <w:t>В работе рассмотрен</w:t>
+      </w:r>
+      <w:r>
+        <w:rPr>
+          <w:lang w:val="ru-RU"/>
+        </w:rPr>
+        <w:t xml:space="preserve">ы три различных архитектуры: </w:t>
+      </w:r>
+      <w:r>
+        <w:t>MLP</w:t>
+      </w:r>
+      <w:r>
+        <w:rPr>
+          <w:lang w:val="ru-RU"/>
+        </w:rPr>
+        <w:t xml:space="preserve">, </w:t>
+      </w:r>
+      <w:r>
+        <w:t>CNN</w:t>
+      </w:r>
+      <w:r>
+        <w:rPr>
+          <w:lang w:val="ru-RU"/>
+        </w:rPr>
+        <w:t xml:space="preserve">, </w:t>
+      </w:r>
+      <w:r>
+        <w:t>Transformer</w:t>
+      </w:r>
+      <w:r>
+        <w:rPr>
+          <w:lang w:val="ru-RU"/>
+        </w:rPr>
+        <w:t xml:space="preserve">. </w:t>
       </w:r>
       <w:r>
         <w:rPr>
@@ -148,7 +240,19 @@
         <w:rPr>
           <w:lang w:val="ru-RU"/>
         </w:rPr>
-        <w:t>еализована</w:t>
+        <w:t>еализован</w:t>
+      </w:r>
+      <w:r>
+        <w:rPr>
+          <w:lang w:val="ru-RU"/>
+        </w:rPr>
+        <w:t xml:space="preserve"> </w:t>
+      </w:r>
+      <w:r>
+        <w:rPr>
+          <w:lang w:val="ru-RU"/>
+        </w:rPr>
+        <w:t>метод дообучения нейронных сетей</w:t>
       </w:r>
       <w:r>
         <w:rPr>
@@ -160,7 +264,16 @@
         <w:rPr>
           <w:lang w:val="ru-RU"/>
         </w:rPr>
-        <w:t>Разработаны</w:t>
+        <w:t>Приобретены навыки работы с</w:t>
+      </w:r>
+      <w:r>
+        <w:rPr>
+          <w:lang w:val="ru-RU"/>
+        </w:rPr>
+        <w:t xml:space="preserve"> модулем </w:t>
+      </w:r>
+      <w:r>
+        <w:t>PyTorch</w:t>
       </w:r>
       <w:r>
         <w:rPr>
@@ -178,37 +291,19 @@
         <w:rPr>
           <w:lang w:val="ru-RU"/>
         </w:rPr>
-        <w:t>О</w:t>
-      </w:r>
-      <w:r>
-        <w:rPr>
-          <w:lang w:val="ru-RU"/>
-        </w:rPr>
-        <w:t>своена работа</w:t>
-      </w:r>
-      <w:r>
-        <w:rPr>
-          <w:lang w:val="ru-RU"/>
-        </w:rPr>
-        <w:t xml:space="preserve">. </w:t>
-      </w:r>
-      <w:r>
-        <w:rPr>
-          <w:lang w:val="ru-RU"/>
-        </w:rPr>
-        <w:t>Приобретены навыки работы с</w:t>
-      </w:r>
-      <w:r>
-        <w:rPr>
-          <w:lang w:val="ru-RU"/>
-        </w:rPr>
-        <w:t xml:space="preserve">. </w:t>
-      </w:r>
-      <w:r>
-        <w:rPr>
-          <w:lang w:val="ru-RU"/>
-        </w:rPr>
-        <w:t xml:space="preserve">Результатом </w:t>
+        <w:t>Проведено множество исследований.</w:t>
+      </w:r>
+      <w:r>
+        <w:rPr>
+          <w:lang w:val="ru-RU"/>
+        </w:rPr>
+        <w:t xml:space="preserve"> </w:t>
+      </w:r>
+      <w:r>
+        <w:rPr>
+          <w:lang w:val="ru-RU"/>
+        </w:rPr>
+        <w:t xml:space="preserve">Результат </w:t>
       </w:r>
       <w:r>
         <w:rPr>
@@ -220,7 +315,28 @@
         <w:rPr>
           <w:lang w:val="ru-RU"/>
         </w:rPr>
-        <w:t>деятельности студента в рамках данной работы стало</w:t>
+        <w:t>деятельности студента в рамках данной работы</w:t>
+      </w:r>
+      <w:r>
+        <w:rPr>
+          <w:lang w:val="ru-RU"/>
+        </w:rPr>
+        <w:t xml:space="preserve"> демонстрирует высокий уровень владения инструментами модуля </w:t>
+      </w:r>
+      <w:r>
+        <w:t>PyTorch</w:t>
+      </w:r>
+      <w:r>
+        <w:rPr>
+          <w:lang w:val="ru-RU"/>
+        </w:rPr>
+        <w:t xml:space="preserve">, </w:t>
+      </w:r>
+      <w:r>
+        <w:rPr>
+          <w:lang w:val="ru-RU"/>
+        </w:rPr>
+        <w:t>понимание нюансов различных архитектур нейронных сетей, а также глубокое понимание важности использования различных оценочных метрик в задачах такого типа</w:t>
       </w:r>
       <w:r>
         <w:rPr>
@@ -308,6 +424,12 @@
         <w:rPr>
           <w:lang w:val="ru-RU"/>
         </w:rPr>
+        <w:t xml:space="preserve"> высокий уровень оптимизации и удобства использования</w:t>
+      </w:r>
+      <w:r>
+        <w:rPr>
+          <w:lang w:val="ru-RU"/>
+        </w:rPr>
         <w:t>.</w:t>
       </w:r>
       <w:r>
@@ -326,7 +448,19 @@
         <w:rPr>
           <w:lang w:val="ru-RU"/>
         </w:rPr>
+        <w:t xml:space="preserve"> хорошую модульность кода</w:t>
+      </w:r>
+      <w:r>
+        <w:rPr>
+          <w:lang w:val="ru-RU"/>
+        </w:rPr>
         <w:t>.</w:t>
+      </w:r>
+      <w:r>
+        <w:rPr>
+          <w:lang w:val="ru-RU"/>
+        </w:rPr>
+        <w:t xml:space="preserve"> Практическая значимость работы заключается в подготовке необходимых исследований для дальнейших изучения применения методом машинного обучения для решения задач технического анализа при управлении активами на фондовом рынке.</w:t>
       </w:r>
     </w:p>
     <w:p>
@@ -376,31 +510,13 @@
         <w:rPr>
           <w:lang w:val="ru-RU"/>
         </w:rPr>
-        <w:t xml:space="preserve">подробного описания </w:t>
-      </w:r>
-      <w:r>
-        <w:rPr>
-          <w:lang w:val="ru-RU"/>
-        </w:rPr>
-        <w:t>классов разработанных</w:t>
-      </w:r>
-      <w:r>
-        <w:rPr>
-          <w:lang w:val="ru-RU"/>
-        </w:rPr>
-        <w:t xml:space="preserve"> </w:t>
-      </w:r>
-      <w:r>
-        <w:rPr>
-          <w:lang w:val="ru-RU"/>
-        </w:rPr>
-        <w:t>систем</w:t>
-      </w:r>
-      <w:r>
-        <w:rPr>
-          <w:lang w:val="ru-RU"/>
-        </w:rPr>
-        <w:t>.</w:t>
+        <w:t>подробно</w:t>
+      </w:r>
+      <w:r>
+        <w:rPr>
+          <w:lang w:val="ru-RU"/>
+        </w:rPr>
+        <w:t>й документации написанных функций и классов.</w:t>
       </w:r>
     </w:p>
     <w:p>
@@ -481,16 +597,8 @@
         <w:rPr>
           <w:lang w:val="ru-RU"/>
         </w:rPr>
-        <w:t xml:space="preserve">», </w:t>
-      </w:r>
-      <w:proofErr w:type="spellStart"/>
-      <w:r>
-        <w:rPr>
-          <w:lang w:val="ru-RU"/>
-        </w:rPr>
-        <w:t>к.т.н</w:t>
-      </w:r>
-      <w:proofErr w:type="spellEnd"/>
+        <w:t>», к.т.н</w:t>
+      </w:r>
     </w:p>
     <w:p>
       <w:pPr>

</xml_diff>

<commit_message>
FIX: FINALLY VERSION OF REVIEW
</commit_message>
<xml_diff>
--- a/Diploma/docx/OnyushevA_RK6-86_Review.docx
+++ b/Diploma/docx/OnyushevA_RK6-86_Review.docx
@@ -460,7 +460,43 @@
         <w:rPr>
           <w:lang w:val="ru-RU"/>
         </w:rPr>
-        <w:t xml:space="preserve"> Практическая значимость работы заключается в подготовке необходимых исследований для дальнейших изучения применения методом машинного обучения для решения задач технического анализа при управлении активами на фондовом рынке.</w:t>
+        <w:t xml:space="preserve"> Практическая значимость работы заключается в подготовке необходимых исследований для дальнейш</w:t>
+      </w:r>
+      <w:r>
+        <w:rPr>
+          <w:lang w:val="ru-RU"/>
+        </w:rPr>
+        <w:t>его</w:t>
+      </w:r>
+      <w:r>
+        <w:rPr>
+          <w:lang w:val="ru-RU"/>
+        </w:rPr>
+        <w:t xml:space="preserve"> изучени</w:t>
+      </w:r>
+      <w:r>
+        <w:rPr>
+          <w:lang w:val="ru-RU"/>
+        </w:rPr>
+        <w:t>я</w:t>
+      </w:r>
+      <w:r>
+        <w:rPr>
+          <w:lang w:val="ru-RU"/>
+        </w:rPr>
+        <w:t xml:space="preserve"> применения методо</w:t>
+      </w:r>
+      <w:r>
+        <w:rPr>
+          <w:lang w:val="ru-RU"/>
+        </w:rPr>
+        <w:t>в</w:t>
+      </w:r>
+      <w:r>
+        <w:rPr>
+          <w:lang w:val="ru-RU"/>
+        </w:rPr>
+        <w:t xml:space="preserve"> машинного обучения для решения задач технического анализа при управлении активами на фондовом рынке.</w:t>
       </w:r>
     </w:p>
     <w:p>

</xml_diff>

<commit_message>
ADD: review release version
</commit_message>
<xml_diff>
--- a/Diploma/docx/OnyushevA_RK6-86_Review.docx
+++ b/Diploma/docx/OnyushevA_RK6-86_Review.docx
@@ -1,6 +1,6 @@
 
 <file path=word/document.xml><?xml version="1.0" encoding="utf-8"?>
-<w:document xmlns:wpc="http://schemas.microsoft.com/office/word/2010/wordprocessingCanvas" xmlns:cx="http://schemas.microsoft.com/office/drawing/2014/chartex" xmlns:cx1="http://schemas.microsoft.com/office/drawing/2015/9/8/chartex" xmlns:cx2="http://schemas.microsoft.com/office/drawing/2015/10/21/chartex" xmlns:cx3="http://schemas.microsoft.com/office/drawing/2016/5/9/chartex" xmlns:cx4="http://schemas.microsoft.com/office/drawing/2016/5/10/chartex" xmlns:cx5="http://schemas.microsoft.com/office/drawing/2016/5/11/chartex" xmlns:cx6="http://schemas.microsoft.com/office/drawing/2016/5/12/chartex" xmlns:cx7="http://schemas.microsoft.com/office/drawing/2016/5/13/chartex" xmlns:cx8="http://schemas.microsoft.com/office/drawing/2016/5/14/chartex" xmlns:mc="http://schemas.openxmlformats.org/markup-compatibility/2006" xmlns:aink="http://schemas.microsoft.com/office/drawing/2016/ink" xmlns:am3d="http://schemas.microsoft.com/office/drawing/2017/model3d" xmlns:o="urn:schemas-microsoft-com:office:office" xmlns:oel="http://schemas.microsoft.com/office/2019/extlst" xmlns:r="http://schemas.openxmlformats.org/officeDocument/2006/relationships" xmlns:m="http://schemas.openxmlformats.org/officeDocument/2006/math" xmlns:v="urn:schemas-microsoft-com:vml" xmlns:wp14="http://schemas.microsoft.com/office/word/2010/wordprocessingDrawing" xmlns:wp="http://schemas.openxmlformats.org/drawingml/2006/wordprocessingDrawing" xmlns:w10="urn:schemas-microsoft-com:office:word" xmlns:w="http://schemas.openxmlformats.org/wordprocessingml/2006/main" xmlns:w14="http://schemas.microsoft.com/office/word/2010/wordml" xmlns:w15="http://schemas.microsoft.com/office/word/2012/wordml" xmlns:w16cex="http://schemas.microsoft.com/office/word/2018/wordml/cex" xmlns:w16cid="http://schemas.microsoft.com/office/word/2016/wordml/cid" xmlns:w16="http://schemas.microsoft.com/office/word/2018/wordml" xmlns:w16du="http://schemas.microsoft.com/office/word/2023/wordml/word16du" xmlns:w16sdtdh="http://schemas.microsoft.com/office/word/2020/wordml/sdtdatahash" xmlns:w16se="http://schemas.microsoft.com/office/word/2015/wordml/symex" xmlns:wpg="http://schemas.microsoft.com/office/word/2010/wordprocessingGroup" xmlns:wpi="http://schemas.microsoft.com/office/word/2010/wordprocessingInk" xmlns:wne="http://schemas.microsoft.com/office/word/2006/wordml" xmlns:wps="http://schemas.microsoft.com/office/word/2010/wordprocessingShape" mc:Ignorable="w14 w15 w16se w16cid w16 w16cex w16sdtdh w16du wp14">
+<w:document xmlns:wpc="http://schemas.microsoft.com/office/word/2010/wordprocessingCanvas" xmlns:cx="http://schemas.microsoft.com/office/drawing/2014/chartex" xmlns:mc="http://schemas.openxmlformats.org/markup-compatibility/2006" xmlns:o="urn:schemas-microsoft-com:office:office" xmlns:r="http://schemas.openxmlformats.org/officeDocument/2006/relationships" xmlns:m="http://schemas.openxmlformats.org/officeDocument/2006/math" xmlns:v="urn:schemas-microsoft-com:vml" xmlns:wp14="http://schemas.microsoft.com/office/word/2010/wordprocessingDrawing" xmlns:wp="http://schemas.openxmlformats.org/drawingml/2006/wordprocessingDrawing" xmlns:w10="urn:schemas-microsoft-com:office:word" xmlns:w="http://schemas.openxmlformats.org/wordprocessingml/2006/main" xmlns:w14="http://schemas.microsoft.com/office/word/2010/wordml" xmlns:w15="http://schemas.microsoft.com/office/word/2012/wordml" xmlns:w16se="http://schemas.microsoft.com/office/word/2015/wordml/symex" xmlns:wpg="http://schemas.microsoft.com/office/word/2010/wordprocessingGroup" xmlns:wpi="http://schemas.microsoft.com/office/word/2010/wordprocessingInk" xmlns:wne="http://schemas.microsoft.com/office/word/2006/wordml" xmlns:wps="http://schemas.microsoft.com/office/word/2010/wordprocessingShape" mc:Ignorable="w14 w15 w16se wp14">
   <w:body>
     <w:p>
       <w:pPr>
@@ -139,7 +139,7 @@
         <w:rPr>
           <w:lang w:val="ru-RU"/>
         </w:rPr>
-        <w:t xml:space="preserve"> и проведении на них исследований эффективности применения методов машинного обучения для решения задач технического анали</w:t>
+        <w:t xml:space="preserve"> и проведении исследований эффективности применения методов машинного обучения для решения задач технического анали</w:t>
       </w:r>
       <w:r>
         <w:rPr>
@@ -252,7 +252,15 @@
         <w:rPr>
           <w:lang w:val="ru-RU"/>
         </w:rPr>
-        <w:t>метод дообучения нейронных сетей</w:t>
+        <w:t>метод дообучения</w:t>
+      </w:r>
+      <w:bookmarkStart w:id="0" w:name="_GoBack"/>
+      <w:bookmarkEnd w:id="0"/>
+      <w:r>
+        <w:rPr>
+          <w:lang w:val="ru-RU"/>
+        </w:rPr>
+        <w:t xml:space="preserve"> нейронных сетей</w:t>
       </w:r>
       <w:r>
         <w:rPr>
@@ -430,6 +438,18 @@
         <w:rPr>
           <w:lang w:val="ru-RU"/>
         </w:rPr>
+        <w:t xml:space="preserve"> </w:t>
+      </w:r>
+      <w:r>
+        <w:rPr>
+          <w:lang w:val="ru-RU"/>
+        </w:rPr>
+        <w:t>разработанного программного обеспечения</w:t>
+      </w:r>
+      <w:r>
+        <w:rPr>
+          <w:lang w:val="ru-RU"/>
+        </w:rPr>
         <w:t>.</w:t>
       </w:r>
       <w:r>
@@ -442,25 +462,7 @@
         <w:rPr>
           <w:lang w:val="ru-RU"/>
         </w:rPr>
-        <w:t>Кроме того, нужно отметить</w:t>
-      </w:r>
-      <w:r>
-        <w:rPr>
-          <w:lang w:val="ru-RU"/>
-        </w:rPr>
-        <w:t xml:space="preserve"> хорошую модульность кода</w:t>
-      </w:r>
-      <w:r>
-        <w:rPr>
-          <w:lang w:val="ru-RU"/>
-        </w:rPr>
-        <w:t>.</w:t>
-      </w:r>
-      <w:r>
-        <w:rPr>
-          <w:lang w:val="ru-RU"/>
-        </w:rPr>
-        <w:t xml:space="preserve"> Практическая значимость работы заключается в подготовке необходимых исследований для дальнейш</w:t>
+        <w:t>Практическая значимость работы заключается в подготовке необходимых исследований для дальнейш</w:t>
       </w:r>
       <w:r>
         <w:rPr>
@@ -552,7 +554,19 @@
         <w:rPr>
           <w:lang w:val="ru-RU"/>
         </w:rPr>
-        <w:t>й документации написанных функций и классов.</w:t>
+        <w:t xml:space="preserve">й документации </w:t>
+      </w:r>
+      <w:r>
+        <w:rPr>
+          <w:lang w:val="ru-RU"/>
+        </w:rPr>
+        <w:t>разработанных</w:t>
+      </w:r>
+      <w:r>
+        <w:rPr>
+          <w:lang w:val="ru-RU"/>
+        </w:rPr>
+        <w:t xml:space="preserve"> функций и классов.</w:t>
       </w:r>
     </w:p>
     <w:p>
@@ -596,6 +610,44 @@
           <w:lang w:val="ru-RU"/>
         </w:rPr>
       </w:pPr>
+      <w:r>
+        <w:rPr>
+          <w:lang w:val="ru-RU"/>
+        </w:rPr>
+        <w:t>Главный научный сотрудник</w:t>
+      </w:r>
+      <w:r>
+        <w:rPr>
+          <w:lang w:val="ru-RU"/>
+        </w:rPr>
+        <w:t xml:space="preserve"> АО</w:t>
+      </w:r>
+      <w:r>
+        <w:rPr>
+          <w:lang w:val="ru-RU"/>
+        </w:rPr>
+        <w:t xml:space="preserve"> «НПО «Техномаш</w:t>
+      </w:r>
+      <w:r>
+        <w:rPr>
+          <w:lang w:val="ru-RU"/>
+        </w:rPr>
+        <w:t xml:space="preserve"> им. С.А. Афанасьева</w:t>
+      </w:r>
+      <w:r>
+        <w:rPr>
+          <w:lang w:val="ru-RU"/>
+        </w:rPr>
+        <w:t xml:space="preserve">», </w:t>
+      </w:r>
+      <w:proofErr w:type="spellStart"/>
+      <w:r>
+        <w:rPr>
+          <w:lang w:val="ru-RU"/>
+        </w:rPr>
+        <w:t>к.т.н</w:t>
+      </w:r>
+      <w:proofErr w:type="spellEnd"/>
     </w:p>
     <w:p>
       <w:pPr>
@@ -605,36 +657,6 @@
           <w:lang w:val="ru-RU"/>
         </w:rPr>
       </w:pPr>
-      <w:r>
-        <w:rPr>
-          <w:lang w:val="ru-RU"/>
-        </w:rPr>
-        <w:t>Главный научный сотрудник</w:t>
-      </w:r>
-      <w:r>
-        <w:rPr>
-          <w:lang w:val="ru-RU"/>
-        </w:rPr>
-        <w:t xml:space="preserve"> АО</w:t>
-      </w:r>
-      <w:r>
-        <w:rPr>
-          <w:lang w:val="ru-RU"/>
-        </w:rPr>
-        <w:t xml:space="preserve"> «НПО «Техномаш</w:t>
-      </w:r>
-      <w:r>
-        <w:rPr>
-          <w:lang w:val="ru-RU"/>
-        </w:rPr>
-        <w:t xml:space="preserve"> им. С.А. Афанасьева</w:t>
-      </w:r>
-      <w:r>
-        <w:rPr>
-          <w:lang w:val="ru-RU"/>
-        </w:rPr>
-        <w:t>», к.т.н</w:t>
-      </w:r>
     </w:p>
     <w:p>
       <w:pPr>
@@ -662,7 +684,7 @@
 </file>
 
 <file path=word/styles.xml><?xml version="1.0" encoding="utf-8"?>
-<w:styles xmlns:mc="http://schemas.openxmlformats.org/markup-compatibility/2006" xmlns:r="http://schemas.openxmlformats.org/officeDocument/2006/relationships" xmlns:w="http://schemas.openxmlformats.org/wordprocessingml/2006/main" xmlns:w14="http://schemas.microsoft.com/office/word/2010/wordml" xmlns:w15="http://schemas.microsoft.com/office/word/2012/wordml" xmlns:w16cex="http://schemas.microsoft.com/office/word/2018/wordml/cex" xmlns:w16cid="http://schemas.microsoft.com/office/word/2016/wordml/cid" xmlns:w16="http://schemas.microsoft.com/office/word/2018/wordml" xmlns:w16du="http://schemas.microsoft.com/office/word/2023/wordml/word16du" xmlns:w16sdtdh="http://schemas.microsoft.com/office/word/2020/wordml/sdtdatahash" xmlns:w16se="http://schemas.microsoft.com/office/word/2015/wordml/symex" mc:Ignorable="w14 w15 w16se w16cid w16 w16cex w16sdtdh w16du">
+<w:styles xmlns:mc="http://schemas.openxmlformats.org/markup-compatibility/2006" xmlns:r="http://schemas.openxmlformats.org/officeDocument/2006/relationships" xmlns:w="http://schemas.openxmlformats.org/wordprocessingml/2006/main" xmlns:w14="http://schemas.microsoft.com/office/word/2010/wordml" xmlns:w15="http://schemas.microsoft.com/office/word/2012/wordml" xmlns:w16se="http://schemas.microsoft.com/office/word/2015/wordml/symex" mc:Ignorable="w14 w15 w16se">
   <w:docDefaults>
     <w:rPrDefault>
       <w:rPr>
@@ -678,7 +700,7 @@
       </w:pPr>
     </w:pPrDefault>
   </w:docDefaults>
-  <w:latentStyles w:defLockedState="0" w:defUIPriority="99" w:defSemiHidden="0" w:defUnhideWhenUsed="0" w:defQFormat="0" w:count="376">
+  <w:latentStyles w:defLockedState="0" w:defUIPriority="99" w:defSemiHidden="0" w:defUnhideWhenUsed="0" w:defQFormat="0" w:count="371">
     <w:lsdException w:name="Normal" w:uiPriority="0" w:qFormat="1"/>
     <w:lsdException w:name="heading 1" w:uiPriority="9" w:qFormat="1"/>
     <w:lsdException w:name="heading 2" w:semiHidden="1" w:uiPriority="9" w:unhideWhenUsed="1" w:qFormat="1"/>
@@ -1050,11 +1072,6 @@
     <w:lsdException w:name="List Table 5 Dark Accent 6" w:uiPriority="50"/>
     <w:lsdException w:name="List Table 6 Colorful Accent 6" w:uiPriority="51"/>
     <w:lsdException w:name="List Table 7 Colorful Accent 6" w:uiPriority="52"/>
-    <w:lsdException w:name="Mention" w:semiHidden="1" w:unhideWhenUsed="1"/>
-    <w:lsdException w:name="Smart Hyperlink" w:semiHidden="1" w:unhideWhenUsed="1"/>
-    <w:lsdException w:name="Hashtag" w:semiHidden="1" w:unhideWhenUsed="1"/>
-    <w:lsdException w:name="Unresolved Mention" w:semiHidden="1" w:unhideWhenUsed="1"/>
-    <w:lsdException w:name="Smart Link" w:semiHidden="1" w:unhideWhenUsed="1"/>
   </w:latentStyles>
   <w:style w:type="paragraph" w:default="1" w:styleId="a">
     <w:name w:val="Normal"/>
@@ -1780,7 +1797,7 @@
 </file>
 
 <file path=customXml/itemProps1.xml><?xml version="1.0" encoding="utf-8"?>
-<ds:datastoreItem xmlns:ds="http://schemas.openxmlformats.org/officeDocument/2006/customXml" ds:itemID="{0CB77772-4381-4EB2-8550-0FD91FF088B7}">
+<ds:datastoreItem xmlns:ds="http://schemas.openxmlformats.org/officeDocument/2006/customXml" ds:itemID="{7BEC2C6A-0260-40E9-AF80-E57F9D6EAFFA}">
   <ds:schemaRefs>
     <ds:schemaRef ds:uri="http://schemas.openxmlformats.org/officeDocument/2006/bibliography"/>
   </ds:schemaRefs>

</xml_diff>